<commit_message>
adding a folder for sample trajectories
</commit_message>
<xml_diff>
--- a/earthToCartesian/generalization_process.docx
+++ b/earthToCartesian/generalization_process.docx
@@ -7,70 +7,21 @@
         <w:spacing w:after="0"/>
       </w:pPr>
       <w:r>
-        <w:t>I used the following links</w:t>
-      </w:r>
-      <w:r>
-        <w:t xml:space="preserve"> </w:t>
-      </w:r>
-      <w:r>
-        <w:t>to get all of my formulas</w:t>
-      </w:r>
-      <w:r>
-        <w:t>:</w:t>
-      </w:r>
-    </w:p>
-    <w:p>
-      <w:pPr>
-        <w:spacing w:after="0"/>
-        <w:rPr>
-          <w:sz w:val="20"/>
-          <w:szCs w:val="20"/>
-        </w:rPr>
-      </w:pPr>
-      <w:hyperlink r:id="rId7" w:history="1">
+        <w:t xml:space="preserve">The </w:t>
+      </w:r>
+      <w:r>
+        <w:t>formulas</w:t>
+      </w:r>
+      <w:r>
+        <w:t xml:space="preserve"> for WGS-84 to Cartesian</w:t>
+      </w:r>
+      <w:r>
+        <w:t xml:space="preserve">: </w:t>
+      </w:r>
+      <w:hyperlink r:id="rId7" w:anchor="From_geodetic_to_ECEF_coordinates" w:history="1">
         <w:r>
           <w:rPr>
             <w:rStyle w:val="Hyperlink"/>
-            <w:sz w:val="20"/>
-            <w:szCs w:val="20"/>
-          </w:rPr>
-          <w:t>https://vvvv.org/blog/polar-spherical-and-geographic-coordinates</w:t>
-        </w:r>
-      </w:hyperlink>
-    </w:p>
-    <w:p>
-      <w:pPr>
-        <w:spacing w:after="0"/>
-        <w:rPr>
-          <w:sz w:val="20"/>
-          <w:szCs w:val="20"/>
-        </w:rPr>
-      </w:pPr>
-      <w:hyperlink r:id="rId8" w:anchor="Earth-centered,_Earth-fixed" w:history="1">
-        <w:r>
-          <w:rPr>
-            <w:rStyle w:val="Hyperlink"/>
-            <w:sz w:val="20"/>
-            <w:szCs w:val="20"/>
-          </w:rPr>
-          <w:t>https://en.wikipedia.org/wiki/Geographic_coordinate_system#Earth-centered,_Earth-fixed</w:t>
-        </w:r>
-      </w:hyperlink>
-    </w:p>
-    <w:p>
-      <w:pPr>
-        <w:spacing w:after="0"/>
-        <w:rPr>
-          <w:sz w:val="20"/>
-          <w:szCs w:val="20"/>
-        </w:rPr>
-      </w:pPr>
-      <w:hyperlink r:id="rId9" w:anchor="From_geodetic_to_ECEF_coordinates" w:history="1">
-        <w:r>
-          <w:rPr>
-            <w:rStyle w:val="Hyperlink"/>
-            <w:sz w:val="20"/>
-            <w:szCs w:val="20"/>
           </w:rPr>
           <w:t>https://en.wikipedia.org/wiki/Geographic_coordinate_conversion#From_geodetic_to_ECEF_coordinates</w:t>
         </w:r>
@@ -80,14 +31,91 @@
       <w:pPr>
         <w:spacing w:after="0"/>
       </w:pPr>
-      <w:hyperlink r:id="rId10" w:anchor="A_new_World_Geodetic_System:_WGS_84" w:history="1">
+    </w:p>
+    <w:p>
+      <w:pPr>
+        <w:spacing w:after="0"/>
+      </w:pPr>
+      <w:r>
+        <w:t>The values for equatorial radius and polar radius</w:t>
+      </w:r>
+      <w:r>
+        <w:t xml:space="preserve">: </w:t>
+      </w:r>
+      <w:hyperlink r:id="rId8" w:anchor="/media/File:WGS84_mean_Earth_radius.svg" w:history="1">
         <w:r>
           <w:rPr>
             <w:rStyle w:val="Hyperlink"/>
           </w:rPr>
-          <w:t>https://en.wikipedia.org/wiki/World_Geodetic_System#A_new_World_Geodetic_System:_WGS_84</w:t>
+          <w:t>https://en.wikipedia.org/wiki/Earth_radius#/media/File:WGS84_mean_Earth_radius.svg</w:t>
         </w:r>
       </w:hyperlink>
+    </w:p>
+    <w:p>
+      <w:pPr>
+        <w:spacing w:after="0"/>
+      </w:pPr>
+    </w:p>
+    <w:p>
+      <w:pPr>
+        <w:spacing w:after="0"/>
+      </w:pPr>
+      <w:r>
+        <w:t xml:space="preserve">The math and </w:t>
+      </w:r>
+      <w:proofErr w:type="spellStart"/>
+      <w:r>
+        <w:t>cvs</w:t>
+      </w:r>
+      <w:proofErr w:type="spellEnd"/>
+      <w:r>
+        <w:t xml:space="preserve"> portions:</w:t>
+      </w:r>
+    </w:p>
+    <w:p>
+      <w:pPr>
+        <w:spacing w:after="0"/>
+      </w:pPr>
+      <w:hyperlink r:id="rId9" w:history="1">
+        <w:r>
+          <w:rPr>
+            <w:rStyle w:val="Hyperlink"/>
+          </w:rPr>
+          <w:t>https://docs.python.org/3/library/math.html</w:t>
+        </w:r>
+      </w:hyperlink>
+      <w:r>
+        <w:t xml:space="preserve"> </w:t>
+      </w:r>
+    </w:p>
+    <w:p>
+      <w:pPr>
+        <w:spacing w:after="0"/>
+      </w:pPr>
+      <w:hyperlink r:id="rId10" w:history="1">
+        <w:r>
+          <w:rPr>
+            <w:rStyle w:val="Hyperlink"/>
+          </w:rPr>
+          <w:t>https://docs.python.org/3/library/csv.html</w:t>
+        </w:r>
+      </w:hyperlink>
+      <w:r>
+        <w:t xml:space="preserve"> </w:t>
+      </w:r>
+    </w:p>
+    <w:p>
+      <w:pPr>
+        <w:spacing w:after="0"/>
+      </w:pPr>
+    </w:p>
+    <w:p>
+      <w:pPr>
+        <w:spacing w:after="0"/>
+      </w:pPr>
+      <w:r>
+        <w:t>The check for file line:</w:t>
+      </w:r>
     </w:p>
     <w:p>
       <w:pPr>
@@ -98,9 +126,33 @@
           <w:rPr>
             <w:rStyle w:val="Hyperlink"/>
           </w:rPr>
-          <w:t>https://gssc.esa.int/navipedia/index.php/Ellipsoidal_and_Cartesian_Coordinates_Conversion</w:t>
+          <w:t>https://therenegadecoder.com/code/how-to-check-if-a</w:t>
+        </w:r>
+        <w:bookmarkStart w:id="0" w:name="_GoBack"/>
+        <w:bookmarkEnd w:id="0"/>
+        <w:r>
+          <w:rPr>
+            <w:rStyle w:val="Hyperlink"/>
+          </w:rPr>
+          <w:t>-file-exists-in-python/</w:t>
         </w:r>
       </w:hyperlink>
+      <w:r>
+        <w:t xml:space="preserve"> </w:t>
+      </w:r>
+    </w:p>
+    <w:p>
+      <w:pPr>
+        <w:spacing w:after="0"/>
+      </w:pPr>
+    </w:p>
+    <w:p>
+      <w:pPr>
+        <w:spacing w:after="0"/>
+      </w:pPr>
+      <w:r>
+        <w:t>The calculations were compared with an online convertor:</w:t>
+      </w:r>
     </w:p>
     <w:p>
       <w:pPr>
@@ -111,714 +163,82 @@
           <w:rPr>
             <w:rStyle w:val="Hyperlink"/>
           </w:rPr>
-          <w:t>https://en.wikipedia.org/wiki/Vincenty%27s_formulae</w:t>
+          <w:t>http://www.apsalin.com/convert-geodetic-to-cartesian.aspx</w:t>
         </w:r>
       </w:hyperlink>
-    </w:p>
-    <w:p>
-      <w:pPr>
-        <w:spacing w:after="0"/>
-      </w:pPr>
-      <w:hyperlink r:id="rId13" w:history="1">
-        <w:r>
-          <w:rPr>
-            <w:rStyle w:val="Hyperlink"/>
-          </w:rPr>
-          <w:t>http://earth-info.nga.mil/GandG/publications/tr8350.2/wgs84fin.pdf</w:t>
-        </w:r>
-      </w:hyperlink>
-    </w:p>
-    <w:p>
-      <w:pPr>
-        <w:spacing w:after="0"/>
-      </w:pPr>
-    </w:p>
-    <w:p>
-      <w:pPr>
-        <w:spacing w:after="0"/>
-      </w:pPr>
-      <w:r>
-        <w:t xml:space="preserve">I assume an </w:t>
-      </w:r>
-      <w:r>
-        <w:rPr>
-          <w:b/>
-        </w:rPr>
-        <w:t>elliptical</w:t>
-      </w:r>
-      <w:r>
-        <w:t xml:space="preserve"> earth, although I do have another simpler solution for a spherical earth.</w:t>
-      </w:r>
-    </w:p>
-    <w:p>
-      <w:pPr>
-        <w:spacing w:after="0"/>
-      </w:pPr>
-      <w:r>
-        <w:t>The POLAR_SEMI_MAJOR_AXIS is the distance radius at the poles</w:t>
-      </w:r>
-    </w:p>
-    <w:p>
-      <w:pPr>
-        <w:spacing w:after="0"/>
-      </w:pPr>
-      <w:r>
-        <w:t>The EQUITORIAL_SEMI_MINOR_AXIS is the radius at the equator</w:t>
-      </w:r>
-    </w:p>
-    <w:p>
-      <w:pPr>
-        <w:spacing w:after="0"/>
-      </w:pPr>
-    </w:p>
-    <w:p>
-      <w:pPr>
-        <w:spacing w:after="0"/>
-        <w:jc w:val="both"/>
-      </w:pPr>
-      <w:r>
-        <w:t xml:space="preserve">I imported the math module because I needed access to </w:t>
-      </w:r>
-      <w:r>
-        <w:rPr>
-          <w:b/>
-        </w:rPr>
-        <w:t>sin</w:t>
-      </w:r>
-      <w:r>
-        <w:t xml:space="preserve"> and </w:t>
-      </w:r>
-      <w:r>
-        <w:rPr>
-          <w:b/>
-        </w:rPr>
-        <w:t>cos</w:t>
-      </w:r>
-      <w:r>
-        <w:t>, and conversely the radians functions.</w:t>
-      </w:r>
-    </w:p>
-    <w:p>
-      <w:pPr>
-        <w:spacing w:after="0"/>
-      </w:pPr>
-      <w:proofErr w:type="gramStart"/>
-      <w:r>
-        <w:rPr>
-          <w:b/>
-        </w:rPr>
-        <w:t>sin</w:t>
-      </w:r>
-      <w:proofErr w:type="gramEnd"/>
-      <w:r>
-        <w:t xml:space="preserve"> and </w:t>
-      </w:r>
-      <w:r>
-        <w:rPr>
-          <w:b/>
-        </w:rPr>
-        <w:t>cos</w:t>
-      </w:r>
-      <w:r>
-        <w:t xml:space="preserve"> take in radians, so I needed to convert from degrees to radians</w:t>
-      </w:r>
-    </w:p>
-    <w:p>
-      <w:pPr>
-        <w:spacing w:after="0"/>
-      </w:pPr>
-    </w:p>
-    <w:p>
-      <w:pPr>
-        <w:spacing w:after="0"/>
-      </w:pPr>
-      <w:r>
-        <w:t>The radius always changes based on the latitude (since the earth is an ellipsis). I have named the variables in all lower case and the constants in all upper case.</w:t>
-      </w:r>
-      <w:r>
-        <w:t xml:space="preserve"> Steps:</w:t>
-      </w:r>
-    </w:p>
-    <w:p>
-      <w:pPr>
-        <w:pStyle w:val="ListParagraph"/>
-        <w:numPr>
-          <w:ilvl w:val="0"/>
-          <w:numId w:val="1"/>
-        </w:numPr>
-        <w:spacing w:after="0"/>
-      </w:pPr>
-      <w:r>
-        <w:t>I imported the csv module</w:t>
-      </w:r>
-    </w:p>
-    <w:p>
-      <w:pPr>
-        <w:pStyle w:val="ListParagraph"/>
-        <w:numPr>
-          <w:ilvl w:val="0"/>
-          <w:numId w:val="1"/>
-        </w:numPr>
-        <w:spacing w:after="0"/>
-      </w:pPr>
-      <w:r>
-        <w:t>I had to convert the excel files to csv files, I have included both of them although my program only uses the first one.</w:t>
-      </w:r>
-    </w:p>
-    <w:p>
-      <w:pPr>
-        <w:pStyle w:val="ListParagraph"/>
-        <w:numPr>
-          <w:ilvl w:val="0"/>
-          <w:numId w:val="1"/>
-        </w:numPr>
-        <w:spacing w:after="0"/>
-      </w:pPr>
-      <w:r>
-        <w:t xml:space="preserve">I added a newline='' </w:t>
-      </w:r>
-      <w:r>
-        <w:t>in</w:t>
-      </w:r>
-      <w:r>
-        <w:t xml:space="preserve"> the csv file </w:t>
-      </w:r>
-    </w:p>
-    <w:p>
-      <w:pPr>
-        <w:pStyle w:val="ListParagraph"/>
-        <w:numPr>
-          <w:ilvl w:val="0"/>
-          <w:numId w:val="1"/>
-        </w:numPr>
-        <w:spacing w:after="0"/>
-      </w:pPr>
-      <w:r>
-        <w:t>I only used my first method of determining X, Y, and Z</w:t>
-      </w:r>
-    </w:p>
-    <w:p>
-      <w:pPr>
-        <w:spacing w:after="0"/>
-      </w:pPr>
-    </w:p>
-    <w:p>
-      <w:pPr>
-        <w:spacing w:after="0"/>
-      </w:pPr>
-      <w:r>
-        <w:t>I assume the csv files are named "%N%_earthwgs84.csv" with %N% being a positive number, starting from 1 up until the last file</w:t>
-      </w:r>
-      <w:r>
-        <w:t>.</w:t>
-      </w:r>
-    </w:p>
-    <w:p>
-      <w:pPr>
-        <w:spacing w:after="0"/>
-      </w:pPr>
-      <w:r>
-        <w:t>I assume the number of files to work with is 3</w:t>
-      </w:r>
-      <w:r>
-        <w:t>.</w:t>
-      </w:r>
-    </w:p>
-    <w:p>
-      <w:pPr>
-        <w:spacing w:after="0"/>
-      </w:pPr>
-      <w:r>
-        <w:t>I have provided the base files so you don't need to make your own, but if you wish to change the files used please be sure to use the right naming scheme</w:t>
-      </w:r>
-      <w:r>
-        <w:t>.</w:t>
-      </w:r>
-    </w:p>
-    <w:p>
-      <w:pPr>
-        <w:spacing w:after="0"/>
-      </w:pPr>
-    </w:p>
-    <w:p>
-      <w:pPr>
-        <w:spacing w:after="0"/>
-      </w:pPr>
-      <w:r>
-        <w:t xml:space="preserve">I import </w:t>
-      </w:r>
-      <w:proofErr w:type="spellStart"/>
-      <w:r>
-        <w:t>matplotlib.pyplot</w:t>
-      </w:r>
-      <w:proofErr w:type="spellEnd"/>
-      <w:r>
-        <w:t xml:space="preserve"> to be</w:t>
-      </w:r>
-      <w:r>
-        <w:t xml:space="preserve"> able to graph the lines nicely:</w:t>
-      </w:r>
-    </w:p>
-    <w:p>
-      <w:pPr>
-        <w:spacing w:after="0"/>
-      </w:pPr>
-      <w:hyperlink r:id="rId14" w:history="1">
-        <w:r>
-          <w:rPr>
-            <w:rStyle w:val="Hyperlink"/>
-          </w:rPr>
-          <w:t>https://matplotlib.org/tutorials/introductory/pyplot.html</w:t>
-        </w:r>
-      </w:hyperlink>
-    </w:p>
-    <w:p>
-      <w:pPr>
-        <w:spacing w:after="0"/>
-      </w:pPr>
-    </w:p>
-    <w:p>
-      <w:pPr>
-        <w:spacing w:after="0"/>
-      </w:pPr>
-      <w:r>
-        <w:rPr>
-          <w:color w:val="FF0000"/>
-        </w:rPr>
-        <w:t xml:space="preserve">Please ensure you have installed </w:t>
-      </w:r>
-      <w:proofErr w:type="spellStart"/>
-      <w:r>
-        <w:rPr>
-          <w:color w:val="FF0000"/>
-        </w:rPr>
-        <w:t>matplotlib</w:t>
-      </w:r>
-      <w:proofErr w:type="spellEnd"/>
-      <w:r>
-        <w:rPr>
-          <w:color w:val="FF0000"/>
-        </w:rPr>
-        <w:t xml:space="preserve"> when running the code</w:t>
-      </w:r>
-      <w:r>
-        <w:rPr>
-          <w:color w:val="FF0000"/>
-        </w:rPr>
+      <w:r>
         <w:t xml:space="preserve"> </w:t>
       </w:r>
-      <w:hyperlink r:id="rId15" w:history="1">
-        <w:r>
-          <w:rPr>
-            <w:rStyle w:val="Hyperlink"/>
-          </w:rPr>
-          <w:t>https://matplotlib.org/users/installing.html</w:t>
-        </w:r>
-      </w:hyperlink>
-    </w:p>
-    <w:p>
-      <w:pPr>
-        <w:spacing w:after="0"/>
-      </w:pPr>
-    </w:p>
-    <w:p>
-      <w:pPr>
-        <w:spacing w:after="0"/>
-      </w:pPr>
-      <w:proofErr w:type="spellStart"/>
-      <w:proofErr w:type="gramStart"/>
-      <w:r>
-        <w:t>matplotlib</w:t>
-      </w:r>
-      <w:proofErr w:type="spellEnd"/>
-      <w:proofErr w:type="gramEnd"/>
-      <w:r>
-        <w:t xml:space="preserve"> draw graphs.</w:t>
-      </w:r>
-    </w:p>
-    <w:p>
-      <w:pPr>
-        <w:spacing w:after="0"/>
-      </w:pPr>
-    </w:p>
-    <w:p>
-      <w:pPr>
-        <w:spacing w:after="0"/>
-      </w:pPr>
-      <w:r>
-        <w:t>Looking in the code:</w:t>
-      </w:r>
-    </w:p>
-    <w:p>
-      <w:pPr>
-        <w:spacing w:after="0"/>
-      </w:pPr>
-      <w:r>
-        <w:t>The</w:t>
-      </w:r>
-      <w:r>
-        <w:t xml:space="preserve"> function </w:t>
-      </w:r>
-      <w:proofErr w:type="spellStart"/>
-      <w:r>
-        <w:rPr>
-          <w:b/>
-        </w:rPr>
-        <w:t>make_</w:t>
-      </w:r>
-      <w:proofErr w:type="gramStart"/>
-      <w:r>
-        <w:rPr>
-          <w:b/>
-        </w:rPr>
-        <w:t>xyzcoords</w:t>
-      </w:r>
-      <w:proofErr w:type="spellEnd"/>
-      <w:r>
-        <w:rPr>
-          <w:b/>
-        </w:rPr>
-        <w:t>(</w:t>
-      </w:r>
-      <w:proofErr w:type="gramEnd"/>
-      <w:r>
-        <w:rPr>
-          <w:b/>
-        </w:rPr>
-        <w:t>)</w:t>
-      </w:r>
-      <w:r>
-        <w:t xml:space="preserve"> is a function that takes in no parameters but uses the csv wgs84 data file</w:t>
-      </w:r>
-      <w:r>
-        <w:t xml:space="preserve">. </w:t>
-      </w:r>
-      <w:r>
-        <w:t>This function creates files with the naming scheme "%N%xyzcoords.csv", where %N% is the same number as from the earthwgs84 file.</w:t>
-      </w:r>
-    </w:p>
-    <w:p>
-      <w:pPr>
-        <w:spacing w:after="0"/>
-      </w:pPr>
-      <w:r>
-        <w:t>I used string formatting for the file names, to "change" a character in the middle of a string as strings are immutable</w:t>
-      </w:r>
-      <w:r>
-        <w:t xml:space="preserve">. </w:t>
-      </w:r>
-      <w:r>
-        <w:t>None of my opens need to be closed manually because I use with</w:t>
+    </w:p>
+    <w:p>
+      <w:pPr>
+        <w:spacing w:after="0"/>
+      </w:pPr>
+    </w:p>
+    <w:p>
+      <w:pPr>
+        <w:spacing w:after="0"/>
+      </w:pPr>
+      <w:r>
+        <w:t>Actions</w:t>
+      </w:r>
+      <w:r>
+        <w:t>:</w:t>
+      </w:r>
+    </w:p>
+    <w:p>
+      <w:pPr>
+        <w:spacing w:after="0"/>
+      </w:pPr>
+      <w:r>
+        <w:t>- modify output to multiple files</w:t>
+      </w:r>
+    </w:p>
+    <w:p>
+      <w:pPr>
+        <w:spacing w:after="0"/>
+      </w:pPr>
+      <w:r>
+        <w:t>- Generalized data by:</w:t>
+      </w:r>
+    </w:p>
+    <w:p>
+      <w:pPr>
+        <w:spacing w:after="0"/>
+      </w:pPr>
+      <w:r>
+        <w:t xml:space="preserve">    - </w:t>
+      </w:r>
+      <w:r>
+        <w:t>Using</w:t>
       </w:r>
       <w:r>
         <w:t xml:space="preserve"> </w:t>
       </w:r>
       <w:r>
-        <w:t xml:space="preserve">my </w:t>
-      </w:r>
-      <w:proofErr w:type="spellStart"/>
-      <w:r>
-        <w:t>make_graph</w:t>
-      </w:r>
-      <w:proofErr w:type="spellEnd"/>
-      <w:r>
-        <w:t xml:space="preserve"> function </w:t>
-      </w:r>
-      <w:r>
-        <w:lastRenderedPageBreak/>
-        <w:t xml:space="preserve">takes the csv </w:t>
-      </w:r>
-      <w:proofErr w:type="spellStart"/>
-      <w:r>
-        <w:t>xyzcoords</w:t>
-      </w:r>
-      <w:proofErr w:type="spellEnd"/>
-      <w:r>
-        <w:t xml:space="preserve"> files and outputs a single graph using </w:t>
-      </w:r>
-      <w:proofErr w:type="spellStart"/>
-      <w:r>
-        <w:t>pyplot</w:t>
-      </w:r>
-      <w:proofErr w:type="spellEnd"/>
-      <w:r>
-        <w:t>. I create a dictionary of values, the key being which number file the values came from, and the values being a list of the distance between the first and the last point (all other points are ignored). This is the distance between 2 points formula.</w:t>
-      </w:r>
-    </w:p>
-    <w:p>
-      <w:pPr>
-        <w:spacing w:after="0"/>
-      </w:pPr>
-      <w:hyperlink r:id="rId16" w:history="1">
-        <w:r>
-          <w:rPr>
-            <w:rStyle w:val="Hyperlink"/>
-          </w:rPr>
-          <w:t>https://www.mathplanet.com/education/algebra-2/conic-sections/distance-between-two-points-and-the-midpoint</w:t>
-        </w:r>
-      </w:hyperlink>
-    </w:p>
-    <w:p>
-      <w:pPr>
-        <w:spacing w:after="0"/>
-      </w:pPr>
-    </w:p>
-    <w:p>
-      <w:pPr>
-        <w:spacing w:after="0"/>
-      </w:pPr>
-      <w:r>
-        <w:t xml:space="preserve">I used a stack overflow answer to sort my two lists together (since sorting them individually may not keep the x and y pairs together, it uses the zip function twice. Once to </w:t>
-      </w:r>
-      <w:proofErr w:type="gramStart"/>
-      <w:r>
-        <w:t>zip(</w:t>
-      </w:r>
-      <w:proofErr w:type="gramEnd"/>
-      <w:r>
-        <w:t>) and once to unzip zip(*)</w:t>
-      </w:r>
-    </w:p>
-    <w:p>
-      <w:pPr>
-        <w:spacing w:after="0"/>
-      </w:pPr>
-      <w:hyperlink r:id="rId17" w:history="1">
-        <w:r>
-          <w:rPr>
-            <w:rStyle w:val="Hyperlink"/>
-          </w:rPr>
-          <w:t>https://docs.python.org/3.3/library/functions.html#zip</w:t>
-        </w:r>
-      </w:hyperlink>
-    </w:p>
-    <w:p>
-      <w:pPr>
-        <w:spacing w:after="0"/>
-      </w:pPr>
-      <w:hyperlink r:id="rId18" w:history="1">
-        <w:r>
-          <w:rPr>
-            <w:rStyle w:val="Hyperlink"/>
-          </w:rPr>
-          <w:t>https://stackoverflow.com/questions/9764298/is-it-possible-to-sort-two-listswhich-reference-each-other-in-the-exact-same-w</w:t>
-        </w:r>
-      </w:hyperlink>
-    </w:p>
-    <w:p>
-      <w:pPr>
-        <w:spacing w:after="0"/>
-      </w:pPr>
-    </w:p>
-    <w:p>
-      <w:pPr>
-        <w:spacing w:after="0"/>
-      </w:pPr>
-    </w:p>
-    <w:p>
-      <w:pPr>
-        <w:spacing w:after="0"/>
-      </w:pPr>
-      <w:r>
-        <w:t xml:space="preserve">I used a </w:t>
-      </w:r>
-      <w:proofErr w:type="spellStart"/>
-      <w:r>
-        <w:t>stackoverflow</w:t>
-      </w:r>
-      <w:proofErr w:type="spellEnd"/>
-      <w:r>
-        <w:t xml:space="preserve"> answer to sort my dictionary of </w:t>
-      </w:r>
-    </w:p>
-    <w:p>
-      <w:pPr>
-        <w:spacing w:after="0"/>
-      </w:pPr>
-      <w:hyperlink r:id="rId19" w:history="1">
-        <w:r>
-          <w:rPr>
-            <w:rStyle w:val="Hyperlink"/>
-          </w:rPr>
-          <w:t>https://stackoverflow.com/questions/613183/how-do-i-sort-a-dictionary-by-value</w:t>
-        </w:r>
-      </w:hyperlink>
-    </w:p>
-    <w:p>
-      <w:pPr>
-        <w:spacing w:after="0"/>
-      </w:pPr>
-    </w:p>
-    <w:p>
-      <w:pPr>
-        <w:spacing w:after="0"/>
-      </w:pPr>
-      <w:r>
-        <w:t>I plot 3 lines, starting from the largest line to the smallest, so the larger lines do not cover up the smaller ones.</w:t>
-      </w:r>
-    </w:p>
-    <w:p>
-      <w:pPr>
-        <w:spacing w:after="0"/>
-      </w:pPr>
-      <w:r>
-        <w:t>The</w:t>
-      </w:r>
-      <w:r>
-        <w:t xml:space="preserve"> x and y </w:t>
-      </w:r>
-      <w:proofErr w:type="spellStart"/>
-      <w:r>
-        <w:t>lim</w:t>
-      </w:r>
-      <w:proofErr w:type="spellEnd"/>
-      <w:r>
-        <w:t xml:space="preserve"> ensures the bottom left hand corner is the origin, this limit must be placed after the graph is plotted.</w:t>
-      </w:r>
-    </w:p>
-    <w:p>
-      <w:pPr>
-        <w:spacing w:after="0"/>
-      </w:pPr>
-    </w:p>
-    <w:p>
-      <w:pPr>
-        <w:spacing w:after="0"/>
-      </w:pPr>
-      <w:r>
-        <w:t xml:space="preserve">The functions </w:t>
-      </w:r>
-      <w:proofErr w:type="spellStart"/>
-      <w:r>
-        <w:t>make_xyzcoords</w:t>
-      </w:r>
-      <w:proofErr w:type="spellEnd"/>
-      <w:r>
-        <w:t xml:space="preserve"> needs to only be ran once to create the csv files, so comment that out once you ran it for the first time.</w:t>
-      </w:r>
-    </w:p>
-    <w:p>
-      <w:pPr>
-        <w:spacing w:after="0"/>
-      </w:pPr>
-      <w:r>
-        <w:t>The</w:t>
-      </w:r>
-      <w:r>
-        <w:t xml:space="preserve"> </w:t>
-      </w:r>
-      <w:proofErr w:type="spellStart"/>
-      <w:r>
-        <w:t>make_graph</w:t>
-      </w:r>
-      <w:proofErr w:type="spellEnd"/>
-      <w:r>
-        <w:t xml:space="preserve"> function is ran to create the graph, which will be in a new window.</w:t>
-      </w:r>
-    </w:p>
-    <w:p>
-      <w:pPr>
-        <w:spacing w:after="0"/>
-      </w:pPr>
-    </w:p>
-    <w:p>
-      <w:pPr>
-        <w:spacing w:after="0"/>
-      </w:pPr>
-      <w:r>
-        <w:t>I first had to make sure I knew how to plot using the library so I experimented myself on making the graph, and overlaying similar lines to see which lines would and would not be displayed.</w:t>
-      </w:r>
-    </w:p>
-    <w:p>
-      <w:pPr>
-        <w:spacing w:after="0"/>
-      </w:pPr>
-      <w:r>
-        <w:t>Then I had to find a way to get the spans. The spans always start from the origin point and go up until the distance of the line, but where the lines are do not matter. The direction or slope does not matter, only the length of the line, so I calculated that using the first and the last points in the csv.</w:t>
-      </w:r>
-    </w:p>
-    <w:p>
-      <w:pPr>
-        <w:spacing w:after="0"/>
-      </w:pPr>
-      <w:r>
-        <w:t>I found a way to make the lists sorted so the x and y pairs do not "break up", so the first point and the last point will be the left and rightmost points. I ignored all the other points in this equation.</w:t>
-      </w:r>
-    </w:p>
-    <w:p>
-      <w:pPr>
-        <w:spacing w:after="0"/>
-      </w:pPr>
-      <w:r>
-        <w:t xml:space="preserve">I tried to use </w:t>
-      </w:r>
-      <w:proofErr w:type="spellStart"/>
-      <w:r>
-        <w:t>numpys</w:t>
-      </w:r>
-      <w:proofErr w:type="spellEnd"/>
-      <w:r>
-        <w:t xml:space="preserve"> </w:t>
-      </w:r>
-      <w:proofErr w:type="spellStart"/>
-      <w:r>
-        <w:t>polyfit</w:t>
-      </w:r>
-      <w:proofErr w:type="spellEnd"/>
-      <w:r>
-        <w:t xml:space="preserve"> and polynomial fit to get the equation for the line, but I had trouble getting the correct values, and I also realized I did not need to look at the whole line, just the two endpoints instead.</w:t>
-      </w:r>
-    </w:p>
-    <w:p>
-      <w:pPr>
-        <w:spacing w:after="0"/>
-      </w:pPr>
-      <w:r>
-        <w:t>I then had to find a way to sort my dictionary, since my experimentations showed that if a long line is above a short one, you can't see the short one.</w:t>
-      </w:r>
-    </w:p>
-    <w:p>
-      <w:pPr>
-        <w:spacing w:after="0"/>
-      </w:pPr>
-      <w:r>
-        <w:t>I found a way to sort the dictionary based on its values, then I reversed it so it was sorted largest to smallest</w:t>
-      </w:r>
-    </w:p>
-    <w:p>
-      <w:pPr>
-        <w:spacing w:after="0"/>
-      </w:pPr>
-      <w:r>
-        <w:t xml:space="preserve">I would plot the largest value first, then move on to smaller and smaller ones (like stacking a tower of </w:t>
-      </w:r>
-      <w:proofErr w:type="spellStart"/>
-      <w:proofErr w:type="gramStart"/>
-      <w:r>
-        <w:t>hanoi</w:t>
-      </w:r>
-      <w:proofErr w:type="spellEnd"/>
-      <w:proofErr w:type="gramEnd"/>
-      <w:r>
-        <w:t>, a larger piece cannot be on top of a smaller piece).</w:t>
-      </w:r>
-    </w:p>
-    <w:p>
-      <w:pPr>
-        <w:spacing w:after="0"/>
-      </w:pPr>
-      <w:r>
-        <w:t>Finally</w:t>
-      </w:r>
-      <w:r>
-        <w:t xml:space="preserve"> I outputted the graph and ran my main 2 functions.</w:t>
-      </w:r>
-      <w:bookmarkStart w:id="0" w:name="_GoBack"/>
-      <w:bookmarkEnd w:id="0"/>
+        <w:t>Pythagorean Theorem</w:t>
+      </w:r>
+      <w:r>
+        <w:t xml:space="preserve"> to get the distance travelled between each point</w:t>
+      </w:r>
+    </w:p>
+    <w:p>
+      <w:pPr>
+        <w:spacing w:after="0"/>
+      </w:pPr>
+      <w:r>
+        <w:t xml:space="preserve">    - using </w:t>
+      </w:r>
+      <w:r>
+        <w:t>Pythagorean Theorem</w:t>
+      </w:r>
+      <w:r>
+        <w:t xml:space="preserve"> to plot the distance on a 45 degree line</w:t>
+      </w:r>
     </w:p>
     <w:sectPr>
-      <w:headerReference w:type="default" r:id="rId20"/>
-      <w:footerReference w:type="default" r:id="rId21"/>
+      <w:headerReference w:type="default" r:id="rId13"/>
+      <w:footerReference w:type="default" r:id="rId14"/>
       <w:pgSz w:w="12240" w:h="15840"/>
       <w:pgMar w:top="1440" w:right="1440" w:bottom="1440" w:left="1440" w:header="708" w:footer="708" w:gutter="0"/>
       <w:cols w:space="708"/>
@@ -959,7 +379,7 @@
                 <w:bCs/>
                 <w:noProof/>
               </w:rPr>
-              <w:t>2</w:t>
+              <w:t>1</w:t>
             </w:r>
             <w:r>
               <w:rPr>
@@ -1014,9 +434,11 @@
     <w:pPr>
       <w:pStyle w:val="Header"/>
     </w:pPr>
+    <w:proofErr w:type="gramStart"/>
     <w:r>
-      <w:t>My workflow</w:t>
+      <w:t>workflow</w:t>
     </w:r>
+    <w:proofErr w:type="gramEnd"/>
   </w:p>
   <w:p>
     <w:pPr>

</xml_diff>